<commit_message>
Tranditional Exam's Data flow diagram
</commit_message>
<xml_diff>
--- a/软件工程.docx
+++ b/软件工程.docx
@@ -1090,6 +1090,8 @@
         </w:rPr>
         <w:t>（1）数据流程</w:t>
       </w:r>
+      <w:bookmarkStart w:id="0" w:name="_GoBack"/>
+      <w:bookmarkEnd w:id="0"/>
     </w:p>
     <w:p>
       <w:pPr>
@@ -1098,6 +1100,46 @@
           <w:sz w:val="24"/>
         </w:rPr>
       </w:pPr>
+      <w:r>
+        <w:rPr>
+          <w:noProof/>
+        </w:rPr>
+        <w:drawing>
+          <wp:inline distT="0" distB="0" distL="0" distR="0" wp14:anchorId="6E9C7B6B" wp14:editId="68FF3E40">
+            <wp:extent cx="5274310" cy="3848903"/>
+            <wp:effectExtent l="0" t="0" r="2540" b="0"/>
+            <wp:docPr id="1" name="图片 1"/>
+            <wp:cNvGraphicFramePr>
+              <a:graphicFrameLocks xmlns:a="http://schemas.openxmlformats.org/drawingml/2006/main" noChangeAspect="1"/>
+            </wp:cNvGraphicFramePr>
+            <a:graphic xmlns:a="http://schemas.openxmlformats.org/drawingml/2006/main">
+              <a:graphicData uri="http://schemas.openxmlformats.org/drawingml/2006/picture">
+                <pic:pic xmlns:pic="http://schemas.openxmlformats.org/drawingml/2006/picture">
+                  <pic:nvPicPr>
+                    <pic:cNvPr id="0" name=""/>
+                    <pic:cNvPicPr/>
+                  </pic:nvPicPr>
+                  <pic:blipFill>
+                    <a:blip r:embed="rId8"/>
+                    <a:stretch>
+                      <a:fillRect/>
+                    </a:stretch>
+                  </pic:blipFill>
+                  <pic:spPr>
+                    <a:xfrm>
+                      <a:off x="0" y="0"/>
+                      <a:ext cx="5274310" cy="3848903"/>
+                    </a:xfrm>
+                    <a:prstGeom prst="rect">
+                      <a:avLst/>
+                    </a:prstGeom>
+                  </pic:spPr>
+                </pic:pic>
+              </a:graphicData>
+            </a:graphic>
+          </wp:inline>
+        </w:drawing>
+      </w:r>
     </w:p>
     <w:p>
       <w:pPr>
@@ -1106,8 +1148,21 @@
           <w:sz w:val="24"/>
         </w:rPr>
       </w:pPr>
-      <w:bookmarkStart w:id="0" w:name="_GoBack"/>
-      <w:bookmarkEnd w:id="0"/>
+      <w:r>
+        <w:rPr>
+          <w:rFonts w:ascii="黑体" w:eastAsia="黑体" w:hAnsi="黑体" w:hint="eastAsia"/>
+          <w:sz w:val="24"/>
+        </w:rPr>
+        <w:t>（2）处理流程</w:t>
+      </w:r>
+    </w:p>
+    <w:p>
+      <w:pPr>
+        <w:rPr>
+          <w:rFonts w:ascii="黑体" w:eastAsia="黑体" w:hAnsi="黑体" w:hint="eastAsia"/>
+          <w:sz w:val="24"/>
+        </w:rPr>
+      </w:pPr>
     </w:p>
     <w:p>
       <w:pPr>
@@ -1531,7 +1586,6 @@
         <w:rPr>
           <w:rFonts w:hint="eastAsia"/>
         </w:rPr>
-        <w:lastRenderedPageBreak/>
         <w:t xml:space="preserve">1.2 </w:t>
       </w:r>
       <w:r>
@@ -1934,6 +1988,7 @@
         <w:rPr>
           <w:rFonts w:hint="eastAsia"/>
         </w:rPr>
+        <w:lastRenderedPageBreak/>
         <w:t xml:space="preserve">1. </w:t>
       </w:r>
       <w:r>
@@ -2434,6 +2489,7 @@
         <w:rPr>
           <w:rFonts w:hint="eastAsia"/>
         </w:rPr>
+        <w:lastRenderedPageBreak/>
         <w:t xml:space="preserve">2.  </w:t>
       </w:r>
       <w:r>
@@ -4147,6 +4203,31 @@
     <w:semiHidden/>
     <w:rsid w:val="007C2794"/>
   </w:style>
+  <w:style w:type="paragraph" w:styleId="a6">
+    <w:name w:val="Balloon Text"/>
+    <w:basedOn w:val="a"/>
+    <w:link w:val="Char0"/>
+    <w:uiPriority w:val="99"/>
+    <w:semiHidden/>
+    <w:unhideWhenUsed/>
+    <w:rsid w:val="00AC7B9A"/>
+    <w:rPr>
+      <w:sz w:val="18"/>
+      <w:szCs w:val="18"/>
+    </w:rPr>
+  </w:style>
+  <w:style w:type="character" w:customStyle="1" w:styleId="Char0">
+    <w:name w:val="批注框文本 Char"/>
+    <w:basedOn w:val="a0"/>
+    <w:link w:val="a6"/>
+    <w:uiPriority w:val="99"/>
+    <w:semiHidden/>
+    <w:rsid w:val="00AC7B9A"/>
+    <w:rPr>
+      <w:sz w:val="18"/>
+      <w:szCs w:val="18"/>
+    </w:rPr>
+  </w:style>
 </w:styles>
 </file>
 
@@ -4379,6 +4460,31 @@
     <w:uiPriority w:val="99"/>
     <w:semiHidden/>
     <w:rsid w:val="007C2794"/>
+  </w:style>
+  <w:style w:type="paragraph" w:styleId="a6">
+    <w:name w:val="Balloon Text"/>
+    <w:basedOn w:val="a"/>
+    <w:link w:val="Char0"/>
+    <w:uiPriority w:val="99"/>
+    <w:semiHidden/>
+    <w:unhideWhenUsed/>
+    <w:rsid w:val="00AC7B9A"/>
+    <w:rPr>
+      <w:sz w:val="18"/>
+      <w:szCs w:val="18"/>
+    </w:rPr>
+  </w:style>
+  <w:style w:type="character" w:customStyle="1" w:styleId="Char0">
+    <w:name w:val="批注框文本 Char"/>
+    <w:basedOn w:val="a0"/>
+    <w:link w:val="a6"/>
+    <w:uiPriority w:val="99"/>
+    <w:semiHidden/>
+    <w:rsid w:val="00AC7B9A"/>
+    <w:rPr>
+      <w:sz w:val="18"/>
+      <w:szCs w:val="18"/>
+    </w:rPr>
   </w:style>
 </w:styles>
 </file>

</xml_diff>